<commit_message>
Atividade do dia 29/07/2019(feito)
</commit_message>
<xml_diff>
--- a/TCC-Documentação.docx
+++ b/TCC-Documentação.docx
@@ -7529,12 +7529,12 @@
           <wp:inline distB="114300" distT="114300" distL="114300" distR="114300">
             <wp:extent cx="1905000" cy="1905000"/>
             <wp:effectExtent b="0" l="0" r="0" t="0"/>
-            <wp:docPr id="10" name="image6.png"/>
+            <wp:docPr id="10" name="image7.png"/>
             <a:graphic>
               <a:graphicData uri="http://schemas.openxmlformats.org/drawingml/2006/picture">
                 <pic:pic>
                   <pic:nvPicPr>
-                    <pic:cNvPr id="0" name="image6.png"/>
+                    <pic:cNvPr id="0" name="image7.png"/>
                     <pic:cNvPicPr preferRelativeResize="0"/>
                   </pic:nvPicPr>
                   <pic:blipFill>
@@ -7736,12 +7736,12 @@
           <wp:inline distB="114300" distT="114300" distL="114300" distR="114300">
             <wp:extent cx="2381250" cy="2381250"/>
             <wp:effectExtent b="0" l="0" r="0" t="0"/>
-            <wp:docPr id="3" name="image2.png"/>
+            <wp:docPr id="3" name="image4.png"/>
             <a:graphic>
               <a:graphicData uri="http://schemas.openxmlformats.org/drawingml/2006/picture">
                 <pic:pic>
                   <pic:nvPicPr>
-                    <pic:cNvPr id="0" name="image2.png"/>
+                    <pic:cNvPr id="0" name="image4.png"/>
                     <pic:cNvPicPr preferRelativeResize="0"/>
                   </pic:nvPicPr>
                   <pic:blipFill>
@@ -7901,12 +7901,12 @@
           <wp:inline distB="114300" distT="114300" distL="114300" distR="114300">
             <wp:extent cx="2143125" cy="2143125"/>
             <wp:effectExtent b="0" l="0" r="0" t="0"/>
-            <wp:docPr id="1" name="image1.png"/>
+            <wp:docPr id="1" name="image8.png"/>
             <a:graphic>
               <a:graphicData uri="http://schemas.openxmlformats.org/drawingml/2006/picture">
                 <pic:pic>
                   <pic:nvPicPr>
-                    <pic:cNvPr id="0" name="image1.png"/>
+                    <pic:cNvPr id="0" name="image8.png"/>
                     <pic:cNvPicPr preferRelativeResize="0"/>
                   </pic:nvPicPr>
                   <pic:blipFill>
@@ -8176,12 +8176,12 @@
           <wp:inline distB="114300" distT="114300" distL="114300" distR="114300">
             <wp:extent cx="3315577" cy="2043113"/>
             <wp:effectExtent b="0" l="0" r="0" t="0"/>
-            <wp:docPr id="6" name="image4.png"/>
+            <wp:docPr id="6" name="image9.png"/>
             <a:graphic>
               <a:graphicData uri="http://schemas.openxmlformats.org/drawingml/2006/picture">
                 <pic:pic>
                   <pic:nvPicPr>
-                    <pic:cNvPr id="0" name="image4.png"/>
+                    <pic:cNvPr id="0" name="image9.png"/>
                     <pic:cNvPicPr preferRelativeResize="0"/>
                   </pic:nvPicPr>
                   <pic:blipFill>
@@ -8401,12 +8401,12 @@
           <wp:inline distB="114300" distT="114300" distL="114300" distR="114300">
             <wp:extent cx="2905125" cy="1538288"/>
             <wp:effectExtent b="0" l="0" r="0" t="0"/>
-            <wp:docPr id="5" name="image10.jpg"/>
+            <wp:docPr id="5" name="image6.jpg"/>
             <a:graphic>
               <a:graphicData uri="http://schemas.openxmlformats.org/drawingml/2006/picture">
                 <pic:pic>
                   <pic:nvPicPr>
-                    <pic:cNvPr id="0" name="image10.jpg"/>
+                    <pic:cNvPr id="0" name="image6.jpg"/>
                     <pic:cNvPicPr preferRelativeResize="0"/>
                   </pic:nvPicPr>
                   <pic:blipFill>
@@ -8594,12 +8594,12 @@
           <wp:inline distB="114300" distT="114300" distL="114300" distR="114300">
             <wp:extent cx="3500438" cy="1890958"/>
             <wp:effectExtent b="0" l="0" r="0" t="0"/>
-            <wp:docPr id="2" name="image9.png"/>
+            <wp:docPr id="2" name="image10.png"/>
             <a:graphic>
               <a:graphicData uri="http://schemas.openxmlformats.org/drawingml/2006/picture">
                 <pic:pic>
                   <pic:nvPicPr>
-                    <pic:cNvPr id="0" name="image9.png"/>
+                    <pic:cNvPr id="0" name="image10.png"/>
                     <pic:cNvPicPr preferRelativeResize="0"/>
                   </pic:nvPicPr>
                   <pic:blipFill>
@@ -8910,6 +8910,150 @@
           <w:rtl w:val="0"/>
         </w:rPr>
         <w:t xml:space="preserve">6.CONSIDERAÇÕES FINAIS </w:t>
+      </w:r>
+    </w:p>
+    <w:p>
+      <w:pPr>
+        <w:widowControl w:val="0"/>
+        <w:rPr>
+          <w:rFonts w:ascii="Arial" w:cs="Arial" w:eastAsia="Arial" w:hAnsi="Arial"/>
+          <w:b w:val="1"/>
+          <w:sz w:val="28"/>
+          <w:szCs w:val="28"/>
+        </w:rPr>
+      </w:pPr>
+      <w:r>
+        <w:rPr>
+          <w:rtl w:val="0"/>
+        </w:rPr>
+      </w:r>
+    </w:p>
+    <w:p>
+      <w:pPr>
+        <w:widowControl w:val="0"/>
+        <w:rPr>
+          <w:rFonts w:ascii="Arial" w:cs="Arial" w:eastAsia="Arial" w:hAnsi="Arial"/>
+          <w:b w:val="1"/>
+          <w:sz w:val="28"/>
+          <w:szCs w:val="28"/>
+        </w:rPr>
+      </w:pPr>
+      <w:r>
+        <w:rPr>
+          <w:rtl w:val="0"/>
+        </w:rPr>
+      </w:r>
+    </w:p>
+    <w:p>
+      <w:pPr>
+        <w:widowControl w:val="0"/>
+        <w:rPr>
+          <w:rFonts w:ascii="Arial" w:cs="Arial" w:eastAsia="Arial" w:hAnsi="Arial"/>
+          <w:b w:val="1"/>
+          <w:sz w:val="28"/>
+          <w:szCs w:val="28"/>
+        </w:rPr>
+      </w:pPr>
+      <w:r>
+        <w:rPr>
+          <w:rtl w:val="0"/>
+        </w:rPr>
+      </w:r>
+    </w:p>
+    <w:p>
+      <w:pPr>
+        <w:widowControl w:val="0"/>
+        <w:rPr>
+          <w:rFonts w:ascii="Arial" w:cs="Arial" w:eastAsia="Arial" w:hAnsi="Arial"/>
+          <w:b w:val="1"/>
+          <w:sz w:val="28"/>
+          <w:szCs w:val="28"/>
+        </w:rPr>
+      </w:pPr>
+      <w:r>
+        <w:rPr>
+          <w:rtl w:val="0"/>
+        </w:rPr>
+      </w:r>
+    </w:p>
+    <w:p>
+      <w:pPr>
+        <w:widowControl w:val="0"/>
+        <w:rPr>
+          <w:rFonts w:ascii="Arial" w:cs="Arial" w:eastAsia="Arial" w:hAnsi="Arial"/>
+          <w:b w:val="1"/>
+          <w:sz w:val="28"/>
+          <w:szCs w:val="28"/>
+        </w:rPr>
+      </w:pPr>
+      <w:r>
+        <w:rPr>
+          <w:rtl w:val="0"/>
+        </w:rPr>
+      </w:r>
+    </w:p>
+    <w:p>
+      <w:pPr>
+        <w:widowControl w:val="0"/>
+        <w:rPr>
+          <w:rFonts w:ascii="Arial" w:cs="Arial" w:eastAsia="Arial" w:hAnsi="Arial"/>
+          <w:b w:val="1"/>
+          <w:sz w:val="28"/>
+          <w:szCs w:val="28"/>
+        </w:rPr>
+      </w:pPr>
+      <w:r>
+        <w:rPr>
+          <w:rtl w:val="0"/>
+        </w:rPr>
+      </w:r>
+    </w:p>
+    <w:p>
+      <w:pPr>
+        <w:widowControl w:val="0"/>
+        <w:rPr>
+          <w:rFonts w:ascii="Arial" w:cs="Arial" w:eastAsia="Arial" w:hAnsi="Arial"/>
+          <w:b w:val="1"/>
+          <w:sz w:val="28"/>
+          <w:szCs w:val="28"/>
+        </w:rPr>
+      </w:pPr>
+      <w:r>
+        <w:rPr>
+          <w:rtl w:val="0"/>
+        </w:rPr>
+      </w:r>
+    </w:p>
+    <w:p>
+      <w:pPr>
+        <w:widowControl w:val="0"/>
+        <w:rPr>
+          <w:rFonts w:ascii="Arial" w:cs="Arial" w:eastAsia="Arial" w:hAnsi="Arial"/>
+          <w:b w:val="1"/>
+          <w:sz w:val="28"/>
+          <w:szCs w:val="28"/>
+        </w:rPr>
+      </w:pPr>
+      <w:r>
+        <w:rPr>
+          <w:rtl w:val="0"/>
+        </w:rPr>
+      </w:r>
+    </w:p>
+    <w:p>
+      <w:pPr>
+        <w:widowControl w:val="0"/>
+        <w:rPr>
+          <w:rFonts w:ascii="Arial" w:cs="Arial" w:eastAsia="Arial" w:hAnsi="Arial"/>
+          <w:b w:val="1"/>
+          <w:sz w:val="28"/>
+          <w:szCs w:val="28"/>
+        </w:rPr>
+      </w:pPr>
+      <w:r>
+        <w:rPr>
+          <w:rtl w:val="0"/>
+        </w:rPr>
       </w:r>
     </w:p>
     <w:p>
@@ -14772,12 +14916,12 @@
           <wp:inline distB="114300" distT="114300" distL="114300" distR="114300">
             <wp:extent cx="4762500" cy="3609975"/>
             <wp:effectExtent b="0" l="0" r="0" t="0"/>
-            <wp:docPr id="8" name="image7.png"/>
+            <wp:docPr id="8" name="image1.png"/>
             <a:graphic>
               <a:graphicData uri="http://schemas.openxmlformats.org/drawingml/2006/picture">
                 <pic:pic>
                   <pic:nvPicPr>
-                    <pic:cNvPr id="0" name="image7.png"/>
+                    <pic:cNvPr id="0" name="image1.png"/>
                     <pic:cNvPicPr preferRelativeResize="0"/>
                   </pic:nvPicPr>
                   <pic:blipFill>
@@ -14939,12 +15083,12 @@
           <wp:inline distB="114300" distT="114300" distL="114300" distR="114300">
             <wp:extent cx="4886325" cy="2682875"/>
             <wp:effectExtent b="0" l="0" r="0" t="0"/>
-            <wp:docPr id="4" name="image8.png"/>
+            <wp:docPr id="4" name="image2.png"/>
             <a:graphic>
               <a:graphicData uri="http://schemas.openxmlformats.org/drawingml/2006/picture">
                 <pic:pic>
                   <pic:nvPicPr>
-                    <pic:cNvPr id="0" name="image8.png"/>
+                    <pic:cNvPr id="0" name="image2.png"/>
                     <pic:cNvPicPr preferRelativeResize="0"/>
                   </pic:nvPicPr>
                   <pic:blipFill>

</xml_diff>